<commit_message>
Updating the README files
</commit_message>
<xml_diff>
--- a/Group_11_IOT_Assignment3_Report.docx
+++ b/Group_11_IOT_Assignment3_Report.docx
@@ -197,23 +197,13 @@
           <w:lang w:val="en-US"/>
         </w:rPr>
       </w:pPr>
-      <w:proofErr w:type="spellStart"/>
-      <w:r>
-        <w:rPr>
-          <w:sz w:val="20"/>
-          <w:szCs w:val="20"/>
-          <w:lang w:val="en-US"/>
-        </w:rPr>
-        <w:t>Divyang</w:t>
-      </w:r>
-      <w:proofErr w:type="spellEnd"/>
-      <w:r>
-        <w:rPr>
-          <w:sz w:val="20"/>
-          <w:szCs w:val="20"/>
-          <w:lang w:val="en-US"/>
-        </w:rPr>
-        <w:t xml:space="preserve"> Doshi</w:t>
+      <w:r>
+        <w:rPr>
+          <w:sz w:val="20"/>
+          <w:szCs w:val="20"/>
+          <w:lang w:val="en-US"/>
+        </w:rPr>
+        <w:t>Divyang Doshi</w:t>
       </w:r>
       <w:r>
         <w:rPr>
@@ -312,25 +302,7 @@
           <w:szCs w:val="20"/>
           <w:lang w:val="en-US"/>
         </w:rPr>
-        <w:t xml:space="preserve">Jordan </w:t>
-      </w:r>
-      <w:proofErr w:type="spellStart"/>
-      <w:r>
-        <w:rPr>
-          <w:sz w:val="20"/>
-          <w:szCs w:val="20"/>
-          <w:lang w:val="en-US"/>
-        </w:rPr>
-        <w:t>Boerger</w:t>
-      </w:r>
-      <w:proofErr w:type="spellEnd"/>
-      <w:r>
-        <w:rPr>
-          <w:sz w:val="20"/>
-          <w:szCs w:val="20"/>
-          <w:lang w:val="en-US"/>
-        </w:rPr>
-        <w:t xml:space="preserve"> </w:t>
+        <w:t xml:space="preserve">Jordan Boerger </w:t>
       </w:r>
       <w:r>
         <w:rPr>
@@ -588,7 +560,6 @@
                 <w:szCs w:val="20"/>
               </w:rPr>
             </w:pPr>
-            <w:proofErr w:type="spellStart"/>
             <w:r>
               <w:rPr>
                 <w:color w:val="000000"/>
@@ -596,17 +567,7 @@
                 <w:szCs w:val="20"/>
                 <w:lang w:val="en-US"/>
               </w:rPr>
-              <w:t>Divyang</w:t>
-            </w:r>
-            <w:proofErr w:type="spellEnd"/>
-            <w:r>
-              <w:rPr>
-                <w:color w:val="000000"/>
-                <w:sz w:val="20"/>
-                <w:szCs w:val="20"/>
-                <w:lang w:val="en-US"/>
-              </w:rPr>
-              <w:t xml:space="preserve"> Doshi</w:t>
+              <w:t>Divyang Doshi</w:t>
             </w:r>
           </w:p>
         </w:tc>
@@ -750,19 +711,8 @@
                 <w:szCs w:val="20"/>
                 <w:lang w:val="en-US"/>
               </w:rPr>
-              <w:t xml:space="preserve">Jordan </w:t>
-            </w:r>
-            <w:proofErr w:type="spellStart"/>
-            <w:r>
-              <w:rPr>
-                <w:color w:val="000000"/>
-                <w:sz w:val="20"/>
-                <w:szCs w:val="20"/>
-                <w:lang w:val="en-US"/>
-              </w:rPr>
-              <w:t>Boerger</w:t>
-            </w:r>
-            <w:proofErr w:type="spellEnd"/>
+              <w:t>Jordan Boerger</w:t>
+            </w:r>
           </w:p>
         </w:tc>
         <w:tc>
@@ -1128,7 +1078,6 @@
                 <w:szCs w:val="20"/>
               </w:rPr>
             </w:pPr>
-            <w:proofErr w:type="spellStart"/>
             <w:r>
               <w:rPr>
                 <w:rFonts w:ascii="Calibri" w:hAnsi="Calibri" w:cs="Calibri"/>
@@ -1138,19 +1087,7 @@
                 <w:sz w:val="20"/>
                 <w:szCs w:val="20"/>
               </w:rPr>
-              <w:t>Divyang</w:t>
-            </w:r>
-            <w:proofErr w:type="spellEnd"/>
-            <w:r>
-              <w:rPr>
-                <w:rFonts w:ascii="Calibri" w:hAnsi="Calibri" w:cs="Calibri"/>
-                <w:b/>
-                <w:bCs/>
-                <w:color w:val="000000"/>
-                <w:sz w:val="20"/>
-                <w:szCs w:val="20"/>
-              </w:rPr>
-              <w:t xml:space="preserve"> Doshi</w:t>
+              <w:t>Divyang Doshi</w:t>
             </w:r>
           </w:p>
         </w:tc>
@@ -1228,21 +1165,8 @@
                 <w:sz w:val="20"/>
                 <w:szCs w:val="20"/>
               </w:rPr>
-              <w:t xml:space="preserve">Jordan </w:t>
-            </w:r>
-            <w:proofErr w:type="spellStart"/>
-            <w:r>
-              <w:rPr>
-                <w:rFonts w:ascii="Calibri" w:hAnsi="Calibri" w:cs="Calibri"/>
-                <w:b/>
-                <w:bCs/>
-                <w:color w:val="000000"/>
-                <w:sz w:val="20"/>
-                <w:szCs w:val="20"/>
-              </w:rPr>
-              <w:t>Boerger</w:t>
-            </w:r>
-            <w:proofErr w:type="spellEnd"/>
+              <w:t>Jordan Boerger</w:t>
+            </w:r>
           </w:p>
         </w:tc>
         <w:tc>
@@ -3390,25 +3314,7 @@
           <w:sz w:val="20"/>
           <w:szCs w:val="20"/>
         </w:rPr>
-        <w:t xml:space="preserve">Made in </w:t>
-      </w:r>
-      <w:proofErr w:type="spellStart"/>
-      <w:r>
-        <w:rPr>
-          <w:color w:val="000000"/>
-          <w:sz w:val="20"/>
-          <w:szCs w:val="20"/>
-        </w:rPr>
-        <w:t>simulink</w:t>
-      </w:r>
-      <w:proofErr w:type="spellEnd"/>
-      <w:r>
-        <w:rPr>
-          <w:color w:val="000000"/>
-          <w:sz w:val="20"/>
-          <w:szCs w:val="20"/>
-        </w:rPr>
-        <w:t>.</w:t>
+        <w:t>Made in simulink.</w:t>
       </w:r>
     </w:p>
     <w:p>
@@ -3591,25 +3497,7 @@
           <w:sz w:val="20"/>
           <w:szCs w:val="20"/>
         </w:rPr>
-        <w:t xml:space="preserve">Made in </w:t>
-      </w:r>
-      <w:proofErr w:type="spellStart"/>
-      <w:r>
-        <w:rPr>
-          <w:color w:val="000000"/>
-          <w:sz w:val="20"/>
-          <w:szCs w:val="20"/>
-        </w:rPr>
-        <w:t>simulink</w:t>
-      </w:r>
-      <w:proofErr w:type="spellEnd"/>
-      <w:r>
-        <w:rPr>
-          <w:color w:val="000000"/>
-          <w:sz w:val="20"/>
-          <w:szCs w:val="20"/>
-        </w:rPr>
-        <w:t>.</w:t>
+        <w:t>Made in simulink.</w:t>
       </w:r>
     </w:p>
     <w:p>
@@ -3687,7 +3575,7 @@
           <w:szCs w:val="22"/>
           <w:lang w:val="en-US"/>
         </w:rPr>
-        <w:t xml:space="preserve">4.1. </w:t>
+        <w:t>4.1.</w:t>
       </w:r>
       <w:r>
         <w:rPr>
@@ -3697,127 +3585,9 @@
           <w:szCs w:val="22"/>
           <w:lang w:val="en-US"/>
         </w:rPr>
-        <w:t>MQTT Broker – Choice 1</w:t>
-      </w:r>
-    </w:p>
-    <w:p>
-      <w:pPr>
-        <w:jc w:val="both"/>
-        <w:rPr>
-          <w:sz w:val="20"/>
-          <w:szCs w:val="20"/>
-          <w:lang w:val="en-US"/>
-        </w:rPr>
-      </w:pPr>
-    </w:p>
-    <w:p>
-      <w:pPr>
-        <w:jc w:val="both"/>
-      </w:pPr>
-      <w:r>
-        <w:rPr>
-          <w:color w:val="000000"/>
-          <w:sz w:val="20"/>
-          <w:szCs w:val="20"/>
-        </w:rPr>
-        <w:t xml:space="preserve">Our group decided to use the </w:t>
-      </w:r>
-      <w:proofErr w:type="spellStart"/>
-      <w:r>
-        <w:rPr>
-          <w:color w:val="000000"/>
-          <w:sz w:val="20"/>
-          <w:szCs w:val="20"/>
-        </w:rPr>
-        <w:t>Mosquitto</w:t>
-      </w:r>
-      <w:proofErr w:type="spellEnd"/>
-      <w:r>
-        <w:rPr>
-          <w:color w:val="000000"/>
-          <w:sz w:val="20"/>
-          <w:szCs w:val="20"/>
-        </w:rPr>
-        <w:t xml:space="preserve"> MQTT broker. This broker is a common choice when creating IOT applications and has a lot of documentation already present. </w:t>
-      </w:r>
-      <w:proofErr w:type="spellStart"/>
-      <w:r>
-        <w:rPr>
-          <w:color w:val="000000"/>
-          <w:sz w:val="20"/>
-          <w:szCs w:val="20"/>
-        </w:rPr>
-        <w:t>Mosquitto</w:t>
-      </w:r>
-      <w:proofErr w:type="spellEnd"/>
-      <w:r>
-        <w:rPr>
-          <w:color w:val="000000"/>
-          <w:sz w:val="20"/>
-          <w:szCs w:val="20"/>
-        </w:rPr>
-        <w:t xml:space="preserve"> is easy to include within the python environment our code is written in. It also has a robust and user-friendly API allowing us to specify </w:t>
-      </w:r>
-      <w:proofErr w:type="spellStart"/>
-      <w:r>
-        <w:rPr>
-          <w:color w:val="000000"/>
-          <w:sz w:val="20"/>
-          <w:szCs w:val="20"/>
-        </w:rPr>
-        <w:t>callback</w:t>
-      </w:r>
-      <w:proofErr w:type="spellEnd"/>
-      <w:r>
-        <w:rPr>
-          <w:color w:val="000000"/>
-          <w:sz w:val="20"/>
-          <w:szCs w:val="20"/>
-        </w:rPr>
-        <w:t xml:space="preserve"> functions for on connect, on disconnect, and on message events easily. </w:t>
-      </w:r>
-      <w:proofErr w:type="spellStart"/>
-      <w:r>
-        <w:rPr>
-          <w:color w:val="000000"/>
-          <w:sz w:val="20"/>
-          <w:szCs w:val="20"/>
-        </w:rPr>
-        <w:t>Mosquitto</w:t>
-      </w:r>
-      <w:proofErr w:type="spellEnd"/>
-      <w:r>
-        <w:rPr>
-          <w:color w:val="000000"/>
-          <w:sz w:val="20"/>
-          <w:szCs w:val="20"/>
-        </w:rPr>
-        <w:t xml:space="preserve"> also has a loop functionality built in that when called will manage the publishing and subscribing of messages to the broker while the user only has to specify the topic for publishing and subscribing.</w:t>
-      </w:r>
-    </w:p>
-    <w:p>
-      <w:pPr>
-        <w:jc w:val="both"/>
-        <w:rPr>
-          <w:sz w:val="20"/>
-          <w:szCs w:val="20"/>
-          <w:lang w:val="en-US"/>
-        </w:rPr>
-      </w:pPr>
-    </w:p>
-    <w:p>
-      <w:pPr>
-        <w:jc w:val="both"/>
-        <w:rPr>
-          <w:sz w:val="20"/>
-          <w:szCs w:val="20"/>
-          <w:lang w:val="en-US"/>
-        </w:rPr>
-      </w:pPr>
-    </w:p>
-    <w:p>
-      <w:pPr>
-        <w:jc w:val="both"/>
+        <w:t xml:space="preserve"> </w:t>
+      </w:r>
+      <w:r>
         <w:rPr>
           <w:b/>
           <w:bCs/>
@@ -3825,7 +3595,8 @@
           <w:szCs w:val="22"/>
           <w:lang w:val="en-US"/>
         </w:rPr>
-      </w:pPr>
+        <w:t>Choice 1</w:t>
+      </w:r>
       <w:r>
         <w:rPr>
           <w:b/>
@@ -3834,7 +3605,7 @@
           <w:szCs w:val="22"/>
           <w:lang w:val="en-US"/>
         </w:rPr>
-        <w:t xml:space="preserve">4.2 </w:t>
+        <w:t xml:space="preserve"> (</w:t>
       </w:r>
       <w:r>
         <w:rPr>
@@ -3844,84 +3615,9 @@
           <w:szCs w:val="22"/>
           <w:lang w:val="en-US"/>
         </w:rPr>
-        <w:t>Choice 2</w:t>
-      </w:r>
-    </w:p>
-    <w:p>
-      <w:pPr>
-        <w:jc w:val="both"/>
-        <w:rPr>
-          <w:sz w:val="20"/>
-          <w:szCs w:val="20"/>
-          <w:lang w:val="en-US"/>
-        </w:rPr>
-      </w:pPr>
-    </w:p>
-    <w:p>
-      <w:pPr>
-        <w:jc w:val="both"/>
-        <w:rPr>
-          <w:color w:val="000000"/>
-        </w:rPr>
-      </w:pPr>
-      <w:r>
-        <w:rPr>
-          <w:color w:val="000000"/>
-          <w:sz w:val="20"/>
-          <w:szCs w:val="20"/>
-        </w:rPr>
-        <w:t xml:space="preserve">Because of this implementation there is no set sampling rate since our measurements are time dependent, and each reading will take a different amount of time. As such we sampled these values every 50 </w:t>
-      </w:r>
-      <w:proofErr w:type="spellStart"/>
-      <w:r>
-        <w:rPr>
-          <w:color w:val="000000"/>
-          <w:sz w:val="20"/>
-          <w:szCs w:val="20"/>
-        </w:rPr>
-        <w:t>ms</w:t>
-      </w:r>
-      <w:proofErr w:type="spellEnd"/>
-      <w:r>
-        <w:rPr>
-          <w:color w:val="000000"/>
-          <w:sz w:val="20"/>
-          <w:szCs w:val="20"/>
-        </w:rPr>
-        <w:t xml:space="preserve"> to ensure that we fall within the 100 </w:t>
-      </w:r>
-      <w:proofErr w:type="spellStart"/>
-      <w:r>
-        <w:rPr>
-          <w:color w:val="000000"/>
-          <w:sz w:val="20"/>
-          <w:szCs w:val="20"/>
-        </w:rPr>
-        <w:t>ms</w:t>
-      </w:r>
-      <w:proofErr w:type="spellEnd"/>
-      <w:r>
-        <w:rPr>
-          <w:color w:val="000000"/>
-          <w:sz w:val="20"/>
-          <w:szCs w:val="20"/>
-        </w:rPr>
-        <w:t xml:space="preserve"> sampling time stated in the assignment requirements.</w:t>
-      </w:r>
-    </w:p>
-    <w:p>
-      <w:pPr>
-        <w:jc w:val="both"/>
-        <w:rPr>
-          <w:sz w:val="20"/>
-          <w:szCs w:val="20"/>
-          <w:lang w:val="en-US"/>
-        </w:rPr>
-      </w:pPr>
-    </w:p>
-    <w:p>
-      <w:pPr>
-        <w:jc w:val="both"/>
+        <w:t>MQTT Broker</w:t>
+      </w:r>
+      <w:r>
         <w:rPr>
           <w:b/>
           <w:bCs/>
@@ -3929,8 +3625,156 @@
           <w:szCs w:val="22"/>
           <w:lang w:val="en-US"/>
         </w:rPr>
-      </w:pPr>
-      <w:r>
+        <w:t>)</w:t>
+      </w:r>
+    </w:p>
+    <w:p>
+      <w:pPr>
+        <w:jc w:val="both"/>
+        <w:rPr>
+          <w:sz w:val="20"/>
+          <w:szCs w:val="20"/>
+          <w:lang w:val="en-US"/>
+        </w:rPr>
+      </w:pPr>
+    </w:p>
+    <w:p>
+      <w:pPr>
+        <w:jc w:val="both"/>
+        <w:rPr>
+          <w:color w:val="000000"/>
+          <w:sz w:val="20"/>
+          <w:szCs w:val="20"/>
+        </w:rPr>
+      </w:pPr>
+      <w:r>
+        <w:rPr>
+          <w:color w:val="000000"/>
+          <w:sz w:val="20"/>
+          <w:szCs w:val="20"/>
+        </w:rPr>
+        <w:t>Our team chose the Mosquitto MQTT broker.</w:t>
+      </w:r>
+    </w:p>
+    <w:p>
+      <w:pPr>
+        <w:jc w:val="both"/>
+        <w:rPr>
+          <w:color w:val="000000"/>
+          <w:sz w:val="20"/>
+          <w:szCs w:val="20"/>
+        </w:rPr>
+      </w:pPr>
+      <w:r>
+        <w:rPr>
+          <w:color w:val="000000"/>
+          <w:sz w:val="20"/>
+          <w:szCs w:val="20"/>
+        </w:rPr>
+        <w:t>This broker is a popular choice for developing IoT applications and comes with a wealth of documentation.</w:t>
+      </w:r>
+      <w:r>
+        <w:rPr>
+          <w:color w:val="000000"/>
+          <w:sz w:val="20"/>
+          <w:szCs w:val="20"/>
+        </w:rPr>
+        <w:t xml:space="preserve"> </w:t>
+      </w:r>
+    </w:p>
+    <w:p>
+      <w:pPr>
+        <w:pStyle w:val="ListParagraph"/>
+        <w:numPr>
+          <w:ilvl w:val="0"/>
+          <w:numId w:val="15"/>
+        </w:numPr>
+        <w:ind w:left="360"/>
+        <w:jc w:val="both"/>
+        <w:rPr>
+          <w:color w:val="000000"/>
+          <w:sz w:val="20"/>
+          <w:szCs w:val="20"/>
+        </w:rPr>
+      </w:pPr>
+      <w:r>
+        <w:rPr>
+          <w:color w:val="000000"/>
+          <w:sz w:val="20"/>
+          <w:szCs w:val="20"/>
+        </w:rPr>
+        <w:t>Mosquitto is simple to integrate into the Python environment in which our code is written.</w:t>
+      </w:r>
+    </w:p>
+    <w:p>
+      <w:pPr>
+        <w:pStyle w:val="ListParagraph"/>
+        <w:numPr>
+          <w:ilvl w:val="0"/>
+          <w:numId w:val="15"/>
+        </w:numPr>
+        <w:ind w:left="360"/>
+        <w:jc w:val="both"/>
+        <w:rPr>
+          <w:color w:val="000000"/>
+          <w:sz w:val="20"/>
+          <w:szCs w:val="20"/>
+        </w:rPr>
+      </w:pPr>
+      <w:r>
+        <w:rPr>
+          <w:color w:val="000000"/>
+          <w:sz w:val="20"/>
+          <w:szCs w:val="20"/>
+        </w:rPr>
+        <w:t>It also provides a powerful and easy-to-use API that allows us to simply specify callback routines for on_connect, on_disconnect, and on_message events.</w:t>
+      </w:r>
+    </w:p>
+    <w:p>
+      <w:pPr>
+        <w:pStyle w:val="ListParagraph"/>
+        <w:numPr>
+          <w:ilvl w:val="0"/>
+          <w:numId w:val="15"/>
+        </w:numPr>
+        <w:ind w:left="360"/>
+        <w:jc w:val="both"/>
+        <w:rPr>
+          <w:sz w:val="20"/>
+          <w:szCs w:val="20"/>
+          <w:lang w:val="en-US"/>
+        </w:rPr>
+      </w:pPr>
+      <w:r>
+        <w:rPr>
+          <w:color w:val="000000"/>
+          <w:sz w:val="20"/>
+          <w:szCs w:val="20"/>
+        </w:rPr>
+        <w:t xml:space="preserve">Mosquitto additionally has a loop mechanism that, when invoked, manages message publishing and subscribing to the broker while </w:t>
+      </w:r>
+      <w:r>
+        <w:rPr>
+          <w:color w:val="000000"/>
+          <w:sz w:val="20"/>
+          <w:szCs w:val="20"/>
+        </w:rPr>
+        <w:t>the user simply needs to indicate the topic for publishing and subscribing.</w:t>
+      </w:r>
+    </w:p>
+    <w:p>
+      <w:pPr>
+        <w:jc w:val="both"/>
+        <w:rPr>
+          <w:sz w:val="20"/>
+          <w:szCs w:val="20"/>
+          <w:lang w:val="en-US"/>
+        </w:rPr>
+      </w:pPr>
+    </w:p>
+    <w:p>
+      <w:pPr>
+        <w:jc w:val="both"/>
         <w:rPr>
           <w:b/>
           <w:bCs/>
@@ -3938,8 +3782,7 @@
           <w:szCs w:val="22"/>
           <w:lang w:val="en-US"/>
         </w:rPr>
-        <w:t>4.</w:t>
-      </w:r>
+      </w:pPr>
       <w:r>
         <w:rPr>
           <w:b/>
@@ -3948,7 +3791,7 @@
           <w:szCs w:val="22"/>
           <w:lang w:val="en-US"/>
         </w:rPr>
-        <w:t>3</w:t>
+        <w:t xml:space="preserve">4.2 </w:t>
       </w:r>
       <w:r>
         <w:rPr>
@@ -3958,48 +3801,9 @@
           <w:szCs w:val="22"/>
           <w:lang w:val="en-US"/>
         </w:rPr>
-        <w:t xml:space="preserve"> Choice 3 (Normalization)</w:t>
-      </w:r>
-    </w:p>
-    <w:p>
-      <w:pPr>
-        <w:jc w:val="both"/>
-        <w:rPr>
-          <w:sz w:val="20"/>
-          <w:szCs w:val="20"/>
-          <w:lang w:val="en-US"/>
-        </w:rPr>
-      </w:pPr>
-    </w:p>
-    <w:p>
-      <w:pPr>
-        <w:jc w:val="both"/>
-        <w:rPr>
-          <w:color w:val="000000"/>
-        </w:rPr>
-      </w:pPr>
-      <w:r>
-        <w:rPr>
-          <w:color w:val="000000"/>
-          <w:sz w:val="20"/>
-          <w:szCs w:val="20"/>
-        </w:rPr>
-        <w:t>We chose to normalize our readings for the LDR and potentiometer to range from 0-100, with the idea of making it a percentage of the max value for either component.</w:t>
-      </w:r>
-    </w:p>
-    <w:p>
-      <w:pPr>
-        <w:jc w:val="both"/>
-        <w:rPr>
-          <w:sz w:val="20"/>
-          <w:szCs w:val="20"/>
-          <w:lang w:val="en-US"/>
-        </w:rPr>
-      </w:pPr>
-    </w:p>
-    <w:p>
-      <w:pPr>
-        <w:jc w:val="both"/>
+        <w:t>Choice 2</w:t>
+      </w:r>
+      <w:r>
         <w:rPr>
           <w:b/>
           <w:bCs/>
@@ -4007,8 +3811,100 @@
           <w:szCs w:val="22"/>
           <w:lang w:val="en-US"/>
         </w:rPr>
-      </w:pPr>
-      <w:r>
+        <w:t xml:space="preserve"> (ADC and Design)</w:t>
+      </w:r>
+    </w:p>
+    <w:p>
+      <w:pPr>
+        <w:jc w:val="both"/>
+        <w:rPr>
+          <w:sz w:val="20"/>
+          <w:szCs w:val="20"/>
+          <w:lang w:val="en-US"/>
+        </w:rPr>
+      </w:pPr>
+    </w:p>
+    <w:p>
+      <w:pPr>
+        <w:jc w:val="both"/>
+        <w:rPr>
+          <w:sz w:val="20"/>
+          <w:szCs w:val="20"/>
+          <w:lang w:val="en-US"/>
+        </w:rPr>
+      </w:pPr>
+      <w:r>
+        <w:rPr>
+          <w:sz w:val="20"/>
+          <w:szCs w:val="20"/>
+          <w:lang w:val="en-US"/>
+        </w:rPr>
+        <w:t xml:space="preserve">For our implementation, we didn’t use an ADC. </w:t>
+      </w:r>
+      <w:r>
+        <w:rPr>
+          <w:sz w:val="20"/>
+          <w:szCs w:val="20"/>
+          <w:lang w:val="en-US"/>
+        </w:rPr>
+        <w:t>Instead,</w:t>
+      </w:r>
+      <w:r>
+        <w:rPr>
+          <w:sz w:val="20"/>
+          <w:szCs w:val="20"/>
+          <w:lang w:val="en-US"/>
+        </w:rPr>
+        <w:t xml:space="preserve"> we measured the time it took for capacitors to either charge or discharge by monitoring how long it takes for the raspberry pi input pins to change from high to low or vice versa. This works since the charge time for a capacitor in an RC circuit is dependent on the resistance, and the higher the resistance the longer it will take for the capacitor to charge</w:t>
+      </w:r>
+      <w:r>
+        <w:rPr>
+          <w:sz w:val="20"/>
+          <w:szCs w:val="20"/>
+          <w:lang w:val="en-US"/>
+        </w:rPr>
+        <w:t>.</w:t>
+      </w:r>
+    </w:p>
+    <w:p>
+      <w:pPr>
+        <w:jc w:val="both"/>
+        <w:rPr>
+          <w:sz w:val="20"/>
+          <w:szCs w:val="20"/>
+          <w:lang w:val="en-US"/>
+        </w:rPr>
+      </w:pPr>
+    </w:p>
+    <w:p>
+      <w:pPr>
+        <w:jc w:val="both"/>
+        <w:rPr>
+          <w:color w:val="000000"/>
+        </w:rPr>
+      </w:pPr>
+      <w:r>
+        <w:rPr>
+          <w:color w:val="000000"/>
+          <w:sz w:val="20"/>
+          <w:szCs w:val="20"/>
+        </w:rPr>
+        <w:t>Because of this implementation there is no set sampling rate since our measurements are time dependent, and each reading will take a different amount of time. As such we sampled these values every 50 ms to ensure that we fall within the 100 ms sampling time stated in the assignment requirements.</w:t>
+      </w:r>
+    </w:p>
+    <w:p>
+      <w:pPr>
+        <w:jc w:val="both"/>
+        <w:rPr>
+          <w:sz w:val="20"/>
+          <w:szCs w:val="20"/>
+          <w:lang w:val="en-US"/>
+        </w:rPr>
+      </w:pPr>
+    </w:p>
+    <w:p>
+      <w:pPr>
+        <w:jc w:val="both"/>
         <w:rPr>
           <w:b/>
           <w:bCs/>
@@ -4016,8 +3912,7 @@
           <w:szCs w:val="22"/>
           <w:lang w:val="en-US"/>
         </w:rPr>
-        <w:t xml:space="preserve">4.4 </w:t>
-      </w:r>
+      </w:pPr>
       <w:r>
         <w:rPr>
           <w:b/>
@@ -4026,7 +3921,7 @@
           <w:szCs w:val="22"/>
           <w:lang w:val="en-US"/>
         </w:rPr>
-        <w:t>Choice 4 (</w:t>
+        <w:t>4.</w:t>
       </w:r>
       <w:r>
         <w:rPr>
@@ -4036,7 +3931,7 @@
           <w:szCs w:val="22"/>
           <w:lang w:val="en-US"/>
         </w:rPr>
-        <w:t>range of raw values (min and max)</w:t>
+        <w:t>3</w:t>
       </w:r>
       <w:r>
         <w:rPr>
@@ -4046,7 +3941,7 @@
           <w:szCs w:val="22"/>
           <w:lang w:val="en-US"/>
         </w:rPr>
-        <w:t xml:space="preserve"> for LDR and Potentiometer</w:t>
+        <w:t xml:space="preserve"> Choice 3 (Normalization)</w:t>
       </w:r>
     </w:p>
     <w:p>
@@ -4072,41 +3967,7 @@
           <w:sz w:val="20"/>
           <w:szCs w:val="20"/>
         </w:rPr>
-        <w:t>The raw values observed front the potentiometer ranged from roughly 20 - 12000.</w:t>
-      </w:r>
-    </w:p>
-    <w:p>
-      <w:pPr>
-        <w:jc w:val="both"/>
-        <w:rPr>
-          <w:color w:val="000000"/>
-        </w:rPr>
-      </w:pPr>
-      <w:r>
-        <w:rPr>
-          <w:color w:val="000000"/>
-          <w:sz w:val="20"/>
-          <w:szCs w:val="20"/>
-        </w:rPr>
-        <w:t xml:space="preserve">The raw values from the LDR varied much more, with a minimum of roughly 20 when a bright light was shined directly on it, resting in a </w:t>
-      </w:r>
-      <w:proofErr w:type="spellStart"/>
-      <w:r>
-        <w:rPr>
-          <w:color w:val="000000"/>
-          <w:sz w:val="20"/>
-          <w:szCs w:val="20"/>
-        </w:rPr>
-        <w:t>well lit</w:t>
-      </w:r>
-      <w:proofErr w:type="spellEnd"/>
-      <w:r>
-        <w:rPr>
-          <w:color w:val="000000"/>
-          <w:sz w:val="20"/>
-          <w:szCs w:val="20"/>
-        </w:rPr>
-        <w:t xml:space="preserve"> room it gave values of roughly 150, and when it was completely covered it was observed to go as high as 40000.</w:t>
+        <w:t>We chose to normalize our readings for the LDR and potentiometer to range from 0-100, with the idea of making it a percentage of the max value for either component.</w:t>
       </w:r>
     </w:p>
     <w:p>
@@ -4138,7 +3999,7 @@
           <w:szCs w:val="22"/>
           <w:lang w:val="en-US"/>
         </w:rPr>
-        <w:t xml:space="preserve">4.5 </w:t>
+        <w:t xml:space="preserve">4.4 </w:t>
       </w:r>
       <w:r>
         <w:rPr>
@@ -4148,7 +4009,7 @@
           <w:szCs w:val="22"/>
           <w:lang w:val="en-US"/>
         </w:rPr>
-        <w:t>Choice 5 (</w:t>
+        <w:t>Choice 4 (</w:t>
       </w:r>
       <w:r>
         <w:rPr>
@@ -4158,7 +4019,7 @@
           <w:szCs w:val="22"/>
           <w:lang w:val="en-US"/>
         </w:rPr>
-        <w:t>Scaled Values</w:t>
+        <w:t>range of raw values (min and max)</w:t>
       </w:r>
       <w:r>
         <w:rPr>
@@ -4168,8 +4029,60 @@
           <w:szCs w:val="22"/>
           <w:lang w:val="en-US"/>
         </w:rPr>
-        <w:t>)</w:t>
-      </w:r>
+        <w:t xml:space="preserve"> for LDR and Potentiometer</w:t>
+      </w:r>
+    </w:p>
+    <w:p>
+      <w:pPr>
+        <w:jc w:val="both"/>
+        <w:rPr>
+          <w:sz w:val="20"/>
+          <w:szCs w:val="20"/>
+          <w:lang w:val="en-US"/>
+        </w:rPr>
+      </w:pPr>
+    </w:p>
+    <w:p>
+      <w:pPr>
+        <w:jc w:val="both"/>
+        <w:rPr>
+          <w:color w:val="000000"/>
+        </w:rPr>
+      </w:pPr>
+      <w:r>
+        <w:rPr>
+          <w:color w:val="000000"/>
+          <w:sz w:val="20"/>
+          <w:szCs w:val="20"/>
+        </w:rPr>
+        <w:t>The raw values observed front the potentiometer ranged from roughly 20 - 12000.</w:t>
+      </w:r>
+    </w:p>
+    <w:p>
+      <w:pPr>
+        <w:jc w:val="both"/>
+        <w:rPr>
+          <w:color w:val="000000"/>
+        </w:rPr>
+      </w:pPr>
+      <w:r>
+        <w:rPr>
+          <w:color w:val="000000"/>
+          <w:sz w:val="20"/>
+          <w:szCs w:val="20"/>
+        </w:rPr>
+        <w:t>The raw values from the LDR varied much more, with a minimum of roughly 20 when a bright light was shined directly on it, resting in a well lit room it gave values of roughly 150, and when it was completely covered it was observed to go as high as 40000.</w:t>
+      </w:r>
+    </w:p>
+    <w:p>
+      <w:pPr>
+        <w:jc w:val="both"/>
+        <w:rPr>
+          <w:sz w:val="20"/>
+          <w:szCs w:val="20"/>
+          <w:lang w:val="en-US"/>
+        </w:rPr>
+      </w:pPr>
     </w:p>
     <w:p>
       <w:pPr>
@@ -4182,29 +4095,209 @@
           <w:lang w:val="en-US"/>
         </w:rPr>
       </w:pPr>
+      <w:r>
+        <w:rPr>
+          <w:b/>
+          <w:bCs/>
+          <w:sz w:val="22"/>
+          <w:szCs w:val="22"/>
+          <w:lang w:val="en-US"/>
+        </w:rPr>
+        <w:t xml:space="preserve">4.5 </w:t>
+      </w:r>
+      <w:r>
+        <w:rPr>
+          <w:b/>
+          <w:bCs/>
+          <w:sz w:val="22"/>
+          <w:szCs w:val="22"/>
+          <w:lang w:val="en-US"/>
+        </w:rPr>
+        <w:t>Choice 5 (</w:t>
+      </w:r>
+      <w:r>
+        <w:rPr>
+          <w:b/>
+          <w:bCs/>
+          <w:sz w:val="22"/>
+          <w:szCs w:val="22"/>
+          <w:lang w:val="en-US"/>
+        </w:rPr>
+        <w:t>Scaled Values</w:t>
+      </w:r>
+      <w:r>
+        <w:rPr>
+          <w:b/>
+          <w:bCs/>
+          <w:sz w:val="22"/>
+          <w:szCs w:val="22"/>
+          <w:lang w:val="en-US"/>
+        </w:rPr>
+        <w:t>)</w:t>
+      </w:r>
     </w:p>
     <w:p>
       <w:pPr>
         <w:jc w:val="both"/>
         <w:rPr>
-          <w:color w:val="000000"/>
-          <w:sz w:val="20"/>
-          <w:szCs w:val="20"/>
-        </w:rPr>
-      </w:pPr>
-      <w:r>
-        <w:rPr>
-          <w:color w:val="000000"/>
-          <w:sz w:val="20"/>
-          <w:szCs w:val="20"/>
-        </w:rPr>
-        <w:t>Since we scaled our readings to represent a percentage of the maximum raw values, both the LDR and potentiometer range from 0-100.</w:t>
-      </w:r>
+          <w:b/>
+          <w:bCs/>
+          <w:sz w:val="22"/>
+          <w:szCs w:val="22"/>
+          <w:lang w:val="en-US"/>
+        </w:rPr>
+      </w:pPr>
     </w:p>
     <w:p>
       <w:pPr>
-        <w:spacing w:after="240"/>
-      </w:pPr>
+        <w:jc w:val="both"/>
+        <w:rPr>
+          <w:color w:val="000000"/>
+          <w:sz w:val="20"/>
+          <w:szCs w:val="20"/>
+        </w:rPr>
+      </w:pPr>
+      <w:r>
+        <w:rPr>
+          <w:color w:val="000000"/>
+          <w:sz w:val="20"/>
+          <w:szCs w:val="20"/>
+        </w:rPr>
+        <w:t>Since we scaled our readings to represent a percentage of the maximum raw values, both the LDR and potentiometer range from 0-100.</w:t>
+      </w:r>
+    </w:p>
+    <w:p>
+      <w:pPr>
+        <w:jc w:val="both"/>
+        <w:rPr>
+          <w:color w:val="000000"/>
+          <w:sz w:val="20"/>
+          <w:szCs w:val="20"/>
+        </w:rPr>
+      </w:pPr>
+    </w:p>
+    <w:p>
+      <w:pPr>
+        <w:jc w:val="both"/>
+        <w:rPr>
+          <w:b/>
+          <w:bCs/>
+          <w:smallCaps/>
+          <w:lang w:val="en-US"/>
+        </w:rPr>
+      </w:pPr>
+      <w:r>
+        <w:rPr>
+          <w:b/>
+          <w:bCs/>
+          <w:lang w:val="en-US"/>
+        </w:rPr>
+        <w:t>5</w:t>
+      </w:r>
+      <w:r>
+        <w:rPr>
+          <w:b/>
+          <w:bCs/>
+          <w:lang w:val="en-US"/>
+        </w:rPr>
+        <w:t xml:space="preserve">. </w:t>
+      </w:r>
+      <w:r>
+        <w:rPr>
+          <w:b/>
+          <w:bCs/>
+          <w:smallCaps/>
+          <w:lang w:val="en-US"/>
+        </w:rPr>
+        <w:t>Links</w:t>
+      </w:r>
+    </w:p>
+    <w:p>
+      <w:pPr>
+        <w:jc w:val="both"/>
+        <w:rPr>
+          <w:b/>
+          <w:bCs/>
+          <w:smallCaps/>
+          <w:lang w:val="en-US"/>
+        </w:rPr>
+      </w:pPr>
+    </w:p>
+    <w:p>
+      <w:pPr>
+        <w:jc w:val="both"/>
+        <w:rPr>
+          <w:color w:val="000000"/>
+          <w:sz w:val="20"/>
+          <w:szCs w:val="20"/>
+        </w:rPr>
+      </w:pPr>
+      <w:r>
+        <w:rPr>
+          <w:color w:val="000000"/>
+          <w:sz w:val="20"/>
+          <w:szCs w:val="20"/>
+        </w:rPr>
+        <w:t xml:space="preserve">Github: </w:t>
+      </w:r>
+      <w:hyperlink r:id="rId12" w:history="1">
+        <w:r>
+          <w:rPr>
+            <w:rStyle w:val="Hyperlink"/>
+            <w:sz w:val="20"/>
+            <w:szCs w:val="20"/>
+          </w:rPr>
+          <w:t>https://github.ncsu.edu/jwboerge/IoT_ASN3_G11</w:t>
+        </w:r>
+      </w:hyperlink>
+    </w:p>
+    <w:p>
+      <w:pPr>
+        <w:jc w:val="both"/>
+        <w:rPr>
+          <w:color w:val="000000"/>
+          <w:sz w:val="20"/>
+          <w:szCs w:val="20"/>
+        </w:rPr>
+      </w:pPr>
+    </w:p>
+    <w:p>
+      <w:pPr>
+        <w:jc w:val="both"/>
+        <w:rPr>
+          <w:color w:val="000000"/>
+          <w:sz w:val="20"/>
+          <w:szCs w:val="20"/>
+        </w:rPr>
+      </w:pPr>
+      <w:r>
+        <w:rPr>
+          <w:color w:val="000000"/>
+          <w:sz w:val="20"/>
+          <w:szCs w:val="20"/>
+        </w:rPr>
+        <w:t>Google Drive:</w:t>
+      </w:r>
+    </w:p>
+    <w:p>
+      <w:pPr>
+        <w:jc w:val="both"/>
+        <w:rPr>
+          <w:color w:val="000000"/>
+          <w:sz w:val="20"/>
+          <w:szCs w:val="20"/>
+        </w:rPr>
+      </w:pPr>
+      <w:hyperlink r:id="rId13" w:history="1">
+        <w:r>
+          <w:rPr>
+            <w:rStyle w:val="Hyperlink"/>
+            <w:sz w:val="20"/>
+            <w:szCs w:val="20"/>
+          </w:rPr>
+          <w:t>https://drive.google.com/drive/folders/1cKj2L7G8Qy4bCCIyMD_sDCp5d-ssWQzH?usp=sharing</w:t>
+        </w:r>
+      </w:hyperlink>
     </w:p>
     <w:p>
       <w:pPr>
@@ -4797,6 +4890,119 @@
     </w:lvl>
   </w:abstractNum>
   <w:abstractNum w:abstractNumId="5" w15:restartNumberingAfterBreak="0">
+    <w:nsid w:val="25CC2B7B"/>
+    <w:multiLevelType w:val="hybridMultilevel"/>
+    <w:tmpl w:val="6F28F504"/>
+    <w:lvl w:ilvl="0" w:tplc="08090001">
+      <w:start w:val="1"/>
+      <w:numFmt w:val="bullet"/>
+      <w:lvlText w:val=""/>
+      <w:lvlJc w:val="left"/>
+      <w:pPr>
+        <w:ind w:left="720" w:hanging="360"/>
+      </w:pPr>
+      <w:rPr>
+        <w:rFonts w:ascii="Symbol" w:hAnsi="Symbol" w:hint="default"/>
+      </w:rPr>
+    </w:lvl>
+    <w:lvl w:ilvl="1" w:tplc="08090003" w:tentative="1">
+      <w:start w:val="1"/>
+      <w:numFmt w:val="bullet"/>
+      <w:lvlText w:val="o"/>
+      <w:lvlJc w:val="left"/>
+      <w:pPr>
+        <w:ind w:left="1440" w:hanging="360"/>
+      </w:pPr>
+      <w:rPr>
+        <w:rFonts w:ascii="Courier New" w:hAnsi="Courier New" w:cs="Courier New" w:hint="default"/>
+      </w:rPr>
+    </w:lvl>
+    <w:lvl w:ilvl="2" w:tplc="08090005" w:tentative="1">
+      <w:start w:val="1"/>
+      <w:numFmt w:val="bullet"/>
+      <w:lvlText w:val=""/>
+      <w:lvlJc w:val="left"/>
+      <w:pPr>
+        <w:ind w:left="2160" w:hanging="360"/>
+      </w:pPr>
+      <w:rPr>
+        <w:rFonts w:ascii="Wingdings" w:hAnsi="Wingdings" w:hint="default"/>
+      </w:rPr>
+    </w:lvl>
+    <w:lvl w:ilvl="3" w:tplc="08090001" w:tentative="1">
+      <w:start w:val="1"/>
+      <w:numFmt w:val="bullet"/>
+      <w:lvlText w:val=""/>
+      <w:lvlJc w:val="left"/>
+      <w:pPr>
+        <w:ind w:left="2880" w:hanging="360"/>
+      </w:pPr>
+      <w:rPr>
+        <w:rFonts w:ascii="Symbol" w:hAnsi="Symbol" w:hint="default"/>
+      </w:rPr>
+    </w:lvl>
+    <w:lvl w:ilvl="4" w:tplc="08090003" w:tentative="1">
+      <w:start w:val="1"/>
+      <w:numFmt w:val="bullet"/>
+      <w:lvlText w:val="o"/>
+      <w:lvlJc w:val="left"/>
+      <w:pPr>
+        <w:ind w:left="3600" w:hanging="360"/>
+      </w:pPr>
+      <w:rPr>
+        <w:rFonts w:ascii="Courier New" w:hAnsi="Courier New" w:cs="Courier New" w:hint="default"/>
+      </w:rPr>
+    </w:lvl>
+    <w:lvl w:ilvl="5" w:tplc="08090005" w:tentative="1">
+      <w:start w:val="1"/>
+      <w:numFmt w:val="bullet"/>
+      <w:lvlText w:val=""/>
+      <w:lvlJc w:val="left"/>
+      <w:pPr>
+        <w:ind w:left="4320" w:hanging="360"/>
+      </w:pPr>
+      <w:rPr>
+        <w:rFonts w:ascii="Wingdings" w:hAnsi="Wingdings" w:hint="default"/>
+      </w:rPr>
+    </w:lvl>
+    <w:lvl w:ilvl="6" w:tplc="08090001" w:tentative="1">
+      <w:start w:val="1"/>
+      <w:numFmt w:val="bullet"/>
+      <w:lvlText w:val=""/>
+      <w:lvlJc w:val="left"/>
+      <w:pPr>
+        <w:ind w:left="5040" w:hanging="360"/>
+      </w:pPr>
+      <w:rPr>
+        <w:rFonts w:ascii="Symbol" w:hAnsi="Symbol" w:hint="default"/>
+      </w:rPr>
+    </w:lvl>
+    <w:lvl w:ilvl="7" w:tplc="08090003" w:tentative="1">
+      <w:start w:val="1"/>
+      <w:numFmt w:val="bullet"/>
+      <w:lvlText w:val="o"/>
+      <w:lvlJc w:val="left"/>
+      <w:pPr>
+        <w:ind w:left="5760" w:hanging="360"/>
+      </w:pPr>
+      <w:rPr>
+        <w:rFonts w:ascii="Courier New" w:hAnsi="Courier New" w:cs="Courier New" w:hint="default"/>
+      </w:rPr>
+    </w:lvl>
+    <w:lvl w:ilvl="8" w:tplc="08090005" w:tentative="1">
+      <w:start w:val="1"/>
+      <w:numFmt w:val="bullet"/>
+      <w:lvlText w:val=""/>
+      <w:lvlJc w:val="left"/>
+      <w:pPr>
+        <w:ind w:left="6480" w:hanging="360"/>
+      </w:pPr>
+      <w:rPr>
+        <w:rFonts w:ascii="Wingdings" w:hAnsi="Wingdings" w:hint="default"/>
+      </w:rPr>
+    </w:lvl>
+  </w:abstractNum>
+  <w:abstractNum w:abstractNumId="6" w15:restartNumberingAfterBreak="0">
     <w:nsid w:val="32940914"/>
     <w:multiLevelType w:val="hybridMultilevel"/>
     <w:tmpl w:val="D19CC60A"/>
@@ -4885,7 +5091,7 @@
       </w:pPr>
     </w:lvl>
   </w:abstractNum>
-  <w:abstractNum w:abstractNumId="6" w15:restartNumberingAfterBreak="0">
+  <w:abstractNum w:abstractNumId="7" w15:restartNumberingAfterBreak="0">
     <w:nsid w:val="34684874"/>
     <w:multiLevelType w:val="hybridMultilevel"/>
     <w:tmpl w:val="BCD02B22"/>
@@ -4998,7 +5204,7 @@
       </w:rPr>
     </w:lvl>
   </w:abstractNum>
-  <w:abstractNum w:abstractNumId="7" w15:restartNumberingAfterBreak="0">
+  <w:abstractNum w:abstractNumId="8" w15:restartNumberingAfterBreak="0">
     <w:nsid w:val="47240602"/>
     <w:multiLevelType w:val="hybridMultilevel"/>
     <w:tmpl w:val="5F70E834"/>
@@ -5111,7 +5317,7 @@
       </w:rPr>
     </w:lvl>
   </w:abstractNum>
-  <w:abstractNum w:abstractNumId="8" w15:restartNumberingAfterBreak="0">
+  <w:abstractNum w:abstractNumId="9" w15:restartNumberingAfterBreak="0">
     <w:nsid w:val="4C3B2E38"/>
     <w:multiLevelType w:val="hybridMultilevel"/>
     <w:tmpl w:val="B0ECE780"/>
@@ -5224,7 +5430,7 @@
       </w:rPr>
     </w:lvl>
   </w:abstractNum>
-  <w:abstractNum w:abstractNumId="9" w15:restartNumberingAfterBreak="0">
+  <w:abstractNum w:abstractNumId="10" w15:restartNumberingAfterBreak="0">
     <w:nsid w:val="4E781EFC"/>
     <w:multiLevelType w:val="hybridMultilevel"/>
     <w:tmpl w:val="9BEAF912"/>
@@ -5310,7 +5516,7 @@
       </w:pPr>
     </w:lvl>
   </w:abstractNum>
-  <w:abstractNum w:abstractNumId="10" w15:restartNumberingAfterBreak="0">
+  <w:abstractNum w:abstractNumId="11" w15:restartNumberingAfterBreak="0">
     <w:nsid w:val="50603C31"/>
     <w:multiLevelType w:val="hybridMultilevel"/>
     <w:tmpl w:val="9DEABAF0"/>
@@ -5423,7 +5629,7 @@
       </w:rPr>
     </w:lvl>
   </w:abstractNum>
-  <w:abstractNum w:abstractNumId="11" w15:restartNumberingAfterBreak="0">
+  <w:abstractNum w:abstractNumId="12" w15:restartNumberingAfterBreak="0">
     <w:nsid w:val="74246D2E"/>
     <w:multiLevelType w:val="hybridMultilevel"/>
     <w:tmpl w:val="74B26B2A"/>
@@ -5509,7 +5715,7 @@
       </w:pPr>
     </w:lvl>
   </w:abstractNum>
-  <w:abstractNum w:abstractNumId="12" w15:restartNumberingAfterBreak="0">
+  <w:abstractNum w:abstractNumId="13" w15:restartNumberingAfterBreak="0">
     <w:nsid w:val="78BD35AE"/>
     <w:multiLevelType w:val="hybridMultilevel"/>
     <w:tmpl w:val="411882B8"/>
@@ -5622,7 +5828,7 @@
       </w:rPr>
     </w:lvl>
   </w:abstractNum>
-  <w:abstractNum w:abstractNumId="13" w15:restartNumberingAfterBreak="0">
+  <w:abstractNum w:abstractNumId="14" w15:restartNumberingAfterBreak="0">
     <w:nsid w:val="7926792C"/>
     <w:multiLevelType w:val="hybridMultilevel"/>
     <w:tmpl w:val="9DA8A95A"/>
@@ -5712,22 +5918,22 @@
     </w:lvl>
   </w:abstractNum>
   <w:num w:numId="1">
+    <w:abstractNumId w:val="12"/>
+  </w:num>
+  <w:num w:numId="2">
+    <w:abstractNumId w:val="6"/>
+  </w:num>
+  <w:num w:numId="3">
+    <w:abstractNumId w:val="9"/>
+  </w:num>
+  <w:num w:numId="4">
     <w:abstractNumId w:val="11"/>
   </w:num>
-  <w:num w:numId="2">
-    <w:abstractNumId w:val="5"/>
-  </w:num>
-  <w:num w:numId="3">
-    <w:abstractNumId w:val="8"/>
-  </w:num>
-  <w:num w:numId="4">
-    <w:abstractNumId w:val="10"/>
-  </w:num>
   <w:num w:numId="5">
-    <w:abstractNumId w:val="12"/>
+    <w:abstractNumId w:val="13"/>
   </w:num>
   <w:num w:numId="6">
-    <w:abstractNumId w:val="7"/>
+    <w:abstractNumId w:val="8"/>
   </w:num>
   <w:num w:numId="7">
     <w:abstractNumId w:val="1"/>
@@ -5736,7 +5942,7 @@
     <w:abstractNumId w:val="3"/>
   </w:num>
   <w:num w:numId="9">
-    <w:abstractNumId w:val="6"/>
+    <w:abstractNumId w:val="7"/>
   </w:num>
   <w:num w:numId="10">
     <w:abstractNumId w:val="2"/>
@@ -5748,10 +5954,13 @@
     <w:abstractNumId w:val="0"/>
   </w:num>
   <w:num w:numId="13">
-    <w:abstractNumId w:val="9"/>
+    <w:abstractNumId w:val="10"/>
   </w:num>
   <w:num w:numId="14">
-    <w:abstractNumId w:val="13"/>
+    <w:abstractNumId w:val="14"/>
+  </w:num>
+  <w:num w:numId="15">
+    <w:abstractNumId w:val="5"/>
   </w:num>
 </w:numbering>
 </file>

</xml_diff>